<commit_message>
Actualización final: Word, ajustes finales y archivos comprimidos
</commit_message>
<xml_diff>
--- a/Simulador_Licencia_Roberto_Yeshua.docx
+++ b/Simulador_Licencia_Roberto_Yeshua.docx
@@ -44,6 +44,7 @@
     </w:p>
     <w:p>
       <w:pPr>
+        <w:jc w:val="center"/>
         <w:rPr>
           <w:rFonts w:ascii="Times New Roman" w:hAnsi="Times New Roman" w:cs="Times New Roman"/>
           <w:sz w:val="48"/>
@@ -58,15 +59,110 @@
           <w:szCs w:val="48"/>
           <w:lang w:val="es-MX"/>
         </w:rPr>
-        <w:t>Alumno: Roberto Yeshua</w:t>
+        <w:t>Universidad Autónoma de Coahuila</w:t>
       </w:r>
-      <w:r>
+    </w:p>
+    <w:p>
+      <w:pPr>
+        <w:jc w:val="center"/>
         <w:rPr>
           <w:rFonts w:ascii="Times New Roman" w:hAnsi="Times New Roman" w:cs="Times New Roman"/>
           <w:sz w:val="48"/>
           <w:szCs w:val="48"/>
           <w:lang w:val="es-MX"/>
         </w:rPr>
+      </w:pPr>
+      <w:r>
+        <w:rPr>
+          <w:rFonts w:ascii="Times New Roman" w:hAnsi="Times New Roman" w:cs="Times New Roman"/>
+          <w:sz w:val="48"/>
+          <w:szCs w:val="48"/>
+          <w:lang w:val="es-MX"/>
+        </w:rPr>
+        <w:t>Facultad de Sistemas</w:t>
+      </w:r>
+    </w:p>
+    <w:p>
+      <w:pPr>
+        <w:rPr>
+          <w:rFonts w:ascii="Times New Roman" w:hAnsi="Times New Roman" w:cs="Times New Roman"/>
+          <w:sz w:val="48"/>
+          <w:szCs w:val="48"/>
+          <w:lang w:val="es-MX"/>
+        </w:rPr>
+      </w:pPr>
+      <w:r>
+        <w:rPr>
+          <w:rFonts w:ascii="Times New Roman" w:hAnsi="Times New Roman" w:cs="Times New Roman"/>
+          <w:sz w:val="48"/>
+          <w:szCs w:val="48"/>
+          <w:lang w:val="es-MX"/>
+        </w:rPr>
+        <w:t xml:space="preserve">Materia: </w:t>
+      </w:r>
+      <w:r>
+        <w:rPr>
+          <w:rFonts w:ascii="Times New Roman" w:hAnsi="Times New Roman" w:cs="Times New Roman"/>
+          <w:sz w:val="48"/>
+          <w:szCs w:val="48"/>
+          <w:lang w:val="es-MX"/>
+        </w:rPr>
+        <w:t>Simulación</w:t>
+      </w:r>
+    </w:p>
+    <w:p>
+      <w:pPr>
+        <w:rPr>
+          <w:rFonts w:ascii="Times New Roman" w:hAnsi="Times New Roman" w:cs="Times New Roman"/>
+          <w:sz w:val="48"/>
+          <w:szCs w:val="48"/>
+          <w:lang w:val="es-MX"/>
+        </w:rPr>
+      </w:pPr>
+      <w:r>
+        <w:rPr>
+          <w:rFonts w:ascii="Times New Roman" w:hAnsi="Times New Roman" w:cs="Times New Roman"/>
+          <w:sz w:val="48"/>
+          <w:szCs w:val="48"/>
+          <w:lang w:val="es-MX"/>
+        </w:rPr>
+        <w:t xml:space="preserve">Docente: </w:t>
+      </w:r>
+      <w:r>
+        <w:rPr>
+          <w:rFonts w:ascii="Times New Roman" w:hAnsi="Times New Roman" w:cs="Times New Roman"/>
+          <w:sz w:val="48"/>
+          <w:szCs w:val="48"/>
+          <w:lang w:val="es-MX"/>
+        </w:rPr>
+        <w:t>David Pérez Tinoco</w:t>
+      </w:r>
+    </w:p>
+    <w:p>
+      <w:pPr>
+        <w:rPr>
+          <w:rFonts w:ascii="Times New Roman" w:hAnsi="Times New Roman" w:cs="Times New Roman"/>
+          <w:sz w:val="48"/>
+          <w:szCs w:val="48"/>
+          <w:lang w:val="es-MX"/>
+        </w:rPr>
+      </w:pPr>
+      <w:r>
+        <w:rPr>
+          <w:rFonts w:ascii="Times New Roman" w:hAnsi="Times New Roman" w:cs="Times New Roman"/>
+          <w:sz w:val="48"/>
+          <w:szCs w:val="48"/>
+          <w:lang w:val="es-MX"/>
+        </w:rPr>
+        <w:t>Alumno: Roberto Yeshua</w:t>
+      </w:r>
+      <w:r>
+        <w:rPr>
+          <w:rFonts w:ascii="Times New Roman" w:hAnsi="Times New Roman" w:cs="Times New Roman"/>
+          <w:sz w:val="48"/>
+          <w:szCs w:val="48"/>
+          <w:lang w:val="es-MX"/>
+        </w:rPr>
         <w:t xml:space="preserve"> Moreno Pedraza</w:t>
       </w:r>
     </w:p>
@@ -74,57 +170,11 @@
       <w:pPr>
         <w:rPr>
           <w:rFonts w:ascii="Times New Roman" w:hAnsi="Times New Roman" w:cs="Times New Roman"/>
-          <w:sz w:val="48"/>
-          <w:szCs w:val="48"/>
+          <w:sz w:val="36"/>
+          <w:szCs w:val="36"/>
           <w:lang w:val="es-MX"/>
         </w:rPr>
       </w:pPr>
-      <w:r>
-        <w:rPr>
-          <w:rFonts w:ascii="Times New Roman" w:hAnsi="Times New Roman" w:cs="Times New Roman"/>
-          <w:sz w:val="48"/>
-          <w:szCs w:val="48"/>
-          <w:lang w:val="es-MX"/>
-        </w:rPr>
-        <w:t xml:space="preserve">Materia: </w:t>
-      </w:r>
-      <w:r>
-        <w:rPr>
-          <w:rFonts w:ascii="Times New Roman" w:hAnsi="Times New Roman" w:cs="Times New Roman"/>
-          <w:sz w:val="48"/>
-          <w:szCs w:val="48"/>
-          <w:lang w:val="es-MX"/>
-        </w:rPr>
-        <w:t>Simulación</w:t>
-      </w:r>
-    </w:p>
-    <w:p>
-      <w:pPr>
-        <w:rPr>
-          <w:rFonts w:ascii="Times New Roman" w:hAnsi="Times New Roman" w:cs="Times New Roman"/>
-          <w:sz w:val="48"/>
-          <w:szCs w:val="48"/>
-          <w:lang w:val="es-MX"/>
-        </w:rPr>
-      </w:pPr>
-      <w:r>
-        <w:rPr>
-          <w:rFonts w:ascii="Times New Roman" w:hAnsi="Times New Roman" w:cs="Times New Roman"/>
-          <w:sz w:val="48"/>
-          <w:szCs w:val="48"/>
-          <w:lang w:val="es-MX"/>
-        </w:rPr>
-        <w:t xml:space="preserve">Docente: </w:t>
-      </w:r>
-      <w:r>
-        <w:rPr>
-          <w:rFonts w:ascii="Times New Roman" w:hAnsi="Times New Roman" w:cs="Times New Roman"/>
-          <w:sz w:val="48"/>
-          <w:szCs w:val="48"/>
-          <w:lang w:val="es-MX"/>
-        </w:rPr>
-        <w:t>David Pérez Tinoco</w:t>
-      </w:r>
     </w:p>
     <w:p>
       <w:pPr>
@@ -168,6 +218,7 @@
     </w:p>
     <w:p>
       <w:pPr>
+        <w:jc w:val="right"/>
         <w:rPr>
           <w:rFonts w:ascii="Times New Roman" w:hAnsi="Times New Roman" w:cs="Times New Roman"/>
           <w:sz w:val="36"/>
@@ -175,75 +226,36 @@
           <w:lang w:val="es-MX"/>
         </w:rPr>
       </w:pPr>
-    </w:p>
-    <w:p>
-      <w:pPr>
+      <w:r>
         <w:rPr>
           <w:rFonts w:ascii="Times New Roman" w:hAnsi="Times New Roman" w:cs="Times New Roman"/>
           <w:sz w:val="36"/>
           <w:szCs w:val="36"/>
           <w:lang w:val="es-MX"/>
         </w:rPr>
-      </w:pPr>
-    </w:p>
-    <w:p>
-      <w:pPr>
+        <w:t xml:space="preserve">Fecha: </w:t>
+      </w:r>
+      <w:r>
         <w:rPr>
           <w:rFonts w:ascii="Times New Roman" w:hAnsi="Times New Roman" w:cs="Times New Roman"/>
           <w:sz w:val="36"/>
           <w:szCs w:val="36"/>
           <w:lang w:val="es-MX"/>
         </w:rPr>
-      </w:pPr>
-    </w:p>
-    <w:p>
-      <w:pPr>
-        <w:jc w:val="right"/>
+        <w:t xml:space="preserve">23 de </w:t>
+      </w:r>
+      <w:r>
         <w:rPr>
           <w:rFonts w:ascii="Times New Roman" w:hAnsi="Times New Roman" w:cs="Times New Roman"/>
           <w:sz w:val="36"/>
           <w:szCs w:val="36"/>
           <w:lang w:val="es-MX"/>
         </w:rPr>
-      </w:pPr>
-      <w:r>
-        <w:rPr>
-          <w:rFonts w:ascii="Times New Roman" w:hAnsi="Times New Roman" w:cs="Times New Roman"/>
-          <w:sz w:val="36"/>
-          <w:szCs w:val="36"/>
-          <w:lang w:val="es-MX"/>
-        </w:rPr>
-        <w:t xml:space="preserve">Fecha: </w:t>
-      </w:r>
-      <w:r>
-        <w:rPr>
-          <w:rFonts w:ascii="Times New Roman" w:hAnsi="Times New Roman" w:cs="Times New Roman"/>
-          <w:sz w:val="36"/>
-          <w:szCs w:val="36"/>
-          <w:lang w:val="es-MX"/>
-        </w:rPr>
-        <w:t xml:space="preserve">23 de </w:t>
-      </w:r>
-      <w:r>
-        <w:rPr>
-          <w:rFonts w:ascii="Times New Roman" w:hAnsi="Times New Roman" w:cs="Times New Roman"/>
-          <w:sz w:val="36"/>
-          <w:szCs w:val="36"/>
-          <w:lang w:val="es-MX"/>
-        </w:rPr>
         <w:t>Abril 2025</w:t>
       </w:r>
     </w:p>
     <w:p>
       <w:pPr>
-        <w:rPr>
-          <w:rFonts w:ascii="Times New Roman" w:hAnsi="Times New Roman" w:cs="Times New Roman"/>
-          <w:lang w:val="es-MX"/>
-        </w:rPr>
-      </w:pPr>
-    </w:p>
-    <w:p>
-      <w:pPr>
         <w:pStyle w:val="Ttulo1"/>
         <w:rPr>
           <w:rFonts w:ascii="Times New Roman" w:hAnsi="Times New Roman" w:cs="Times New Roman"/>
@@ -257,6 +269,7 @@
           <w:color w:val="auto"/>
           <w:lang w:val="es-MX"/>
         </w:rPr>
+        <w:lastRenderedPageBreak/>
         <w:t>Introducción</w:t>
       </w:r>
     </w:p>
@@ -276,130 +289,132 @@
           <w:szCs w:val="24"/>
           <w:lang w:val="es-MX"/>
         </w:rPr>
-        <w:t xml:space="preserve">El presente proyecto consiste en el desarrollo de un simulador de examen </w:t>
+        <w:t>El presente proyecto consiste en el desarrollo de un simulador de examen teórico de manejo, que permite a los usuarios practicar con preguntas reales para obtener su licencia. El sistema simula tanto exámenes prácticos como exámenes finales bajo condiciones reales, incluyendo tiempo límite, puntaje y almacenamiento de historial.</w:t>
       </w:r>
+    </w:p>
+    <w:p>
+      <w:pPr>
+        <w:pStyle w:val="Ttulo1"/>
+        <w:rPr>
+          <w:rFonts w:ascii="Times New Roman" w:hAnsi="Times New Roman" w:cs="Times New Roman"/>
+          <w:color w:val="auto"/>
+          <w:lang w:val="es-MX"/>
+        </w:rPr>
+      </w:pPr>
       <w:r>
+        <w:rPr>
+          <w:rFonts w:ascii="Times New Roman" w:hAnsi="Times New Roman" w:cs="Times New Roman"/>
+          <w:color w:val="auto"/>
+          <w:lang w:val="es-MX"/>
+        </w:rPr>
+        <w:t>Objetivos</w:t>
+      </w:r>
+    </w:p>
+    <w:p>
+      <w:pPr>
         <w:rPr>
           <w:rFonts w:ascii="Times New Roman" w:hAnsi="Times New Roman" w:cs="Times New Roman"/>
           <w:sz w:val="24"/>
           <w:szCs w:val="24"/>
           <w:lang w:val="es-MX"/>
         </w:rPr>
-        <w:t>teórico de manejo, que permite a los usuarios practicar con preguntas reales para obtener su licencia. El sistema simula tanto exámenes prácticos como exámenes finales bajo condiciones reales, incluyendo tiempo límite, puntaje y almacenamiento de historial.</w:t>
-      </w:r>
-    </w:p>
-    <w:p>
-      <w:pPr>
-        <w:pStyle w:val="Ttulo1"/>
-        <w:rPr>
-          <w:rFonts w:ascii="Times New Roman" w:hAnsi="Times New Roman" w:cs="Times New Roman"/>
-          <w:color w:val="auto"/>
-          <w:lang w:val="es-MX"/>
-        </w:rPr>
       </w:pPr>
       <w:r>
-        <w:rPr>
-          <w:rFonts w:ascii="Times New Roman" w:hAnsi="Times New Roman" w:cs="Times New Roman"/>
-          <w:color w:val="auto"/>
-          <w:lang w:val="es-MX"/>
-        </w:rPr>
-        <w:t>Objetivos</w:t>
-      </w:r>
-    </w:p>
-    <w:p>
-      <w:pPr>
         <w:rPr>
           <w:rFonts w:ascii="Times New Roman" w:hAnsi="Times New Roman" w:cs="Times New Roman"/>
           <w:sz w:val="24"/>
           <w:szCs w:val="24"/>
           <w:lang w:val="es-MX"/>
         </w:rPr>
-      </w:pPr>
-      <w:r>
+        <w:t>• Crear una aplicación de escritorio interactiva para practicar exámenes teóricos de manejo.</w:t>
+      </w:r>
+    </w:p>
+    <w:p>
+      <w:pPr>
         <w:rPr>
           <w:rFonts w:ascii="Times New Roman" w:hAnsi="Times New Roman" w:cs="Times New Roman"/>
           <w:sz w:val="24"/>
           <w:szCs w:val="24"/>
           <w:lang w:val="es-MX"/>
         </w:rPr>
-        <w:t>• Crear una aplicación de escritorio interactiva para practicar exámenes teóricos de manejo.</w:t>
-      </w:r>
-    </w:p>
-    <w:p>
-      <w:pPr>
+      </w:pPr>
+      <w:r>
         <w:rPr>
           <w:rFonts w:ascii="Times New Roman" w:hAnsi="Times New Roman" w:cs="Times New Roman"/>
           <w:sz w:val="24"/>
           <w:szCs w:val="24"/>
           <w:lang w:val="es-MX"/>
         </w:rPr>
-      </w:pPr>
-      <w:r>
+        <w:t>• Permitir el registro y autenticación de usuarios.</w:t>
+      </w:r>
+    </w:p>
+    <w:p>
+      <w:pPr>
         <w:rPr>
           <w:rFonts w:ascii="Times New Roman" w:hAnsi="Times New Roman" w:cs="Times New Roman"/>
           <w:sz w:val="24"/>
           <w:szCs w:val="24"/>
           <w:lang w:val="es-MX"/>
         </w:rPr>
-        <w:t>• Permitir el registro y autenticación de usuarios.</w:t>
-      </w:r>
-    </w:p>
-    <w:p>
-      <w:pPr>
+      </w:pPr>
+      <w:r>
         <w:rPr>
           <w:rFonts w:ascii="Times New Roman" w:hAnsi="Times New Roman" w:cs="Times New Roman"/>
           <w:sz w:val="24"/>
           <w:szCs w:val="24"/>
           <w:lang w:val="es-MX"/>
         </w:rPr>
-      </w:pPr>
-      <w:r>
+        <w:t>• Controlar intentos del examen final.</w:t>
+      </w:r>
+    </w:p>
+    <w:p>
+      <w:pPr>
         <w:rPr>
           <w:rFonts w:ascii="Times New Roman" w:hAnsi="Times New Roman" w:cs="Times New Roman"/>
           <w:sz w:val="24"/>
           <w:szCs w:val="24"/>
           <w:lang w:val="es-MX"/>
         </w:rPr>
-        <w:t>• Controlar intentos del examen final.</w:t>
-      </w:r>
-    </w:p>
-    <w:p>
-      <w:pPr>
+      </w:pPr>
+      <w:r>
         <w:rPr>
           <w:rFonts w:ascii="Times New Roman" w:hAnsi="Times New Roman" w:cs="Times New Roman"/>
           <w:sz w:val="24"/>
           <w:szCs w:val="24"/>
           <w:lang w:val="es-MX"/>
         </w:rPr>
-      </w:pPr>
-      <w:r>
+        <w:t>• Mostrar resultados y estadísticas mediante un dashboard visual.</w:t>
+      </w:r>
+    </w:p>
+    <w:p>
+      <w:pPr>
         <w:rPr>
           <w:rFonts w:ascii="Times New Roman" w:hAnsi="Times New Roman" w:cs="Times New Roman"/>
           <w:sz w:val="24"/>
           <w:szCs w:val="24"/>
           <w:lang w:val="es-MX"/>
         </w:rPr>
-        <w:t>• Mostrar resultados y estadísticas mediante un dashboard visual.</w:t>
-      </w:r>
-    </w:p>
-    <w:p>
-      <w:pPr>
+      </w:pPr>
+      <w:r>
         <w:rPr>
           <w:rFonts w:ascii="Times New Roman" w:hAnsi="Times New Roman" w:cs="Times New Roman"/>
           <w:sz w:val="24"/>
           <w:szCs w:val="24"/>
           <w:lang w:val="es-MX"/>
         </w:rPr>
-      </w:pPr>
-      <w:r>
-        <w:rPr>
-          <w:rFonts w:ascii="Times New Roman" w:hAnsi="Times New Roman" w:cs="Times New Roman"/>
-          <w:sz w:val="24"/>
-          <w:szCs w:val="24"/>
-          <w:lang w:val="es-MX"/>
-        </w:rPr>
         <w:t>• Usar arquitectura estructurada y patrones de diseño.</w:t>
       </w:r>
+    </w:p>
+    <w:p>
+      <w:pPr>
+        <w:rPr>
+          <w:rFonts w:ascii="Times New Roman" w:eastAsiaTheme="majorEastAsia" w:hAnsi="Times New Roman" w:cs="Times New Roman"/>
+          <w:b/>
+          <w:bCs/>
+          <w:sz w:val="28"/>
+          <w:szCs w:val="28"/>
+        </w:rPr>
+      </w:pPr>
     </w:p>
     <w:p>
       <w:pPr>
@@ -850,23 +865,820 @@
         <w:pStyle w:val="Ttulo1"/>
         <w:rPr>
           <w:rFonts w:ascii="Times New Roman" w:hAnsi="Times New Roman" w:cs="Times New Roman"/>
+          <w:b w:val="0"/>
+          <w:bCs w:val="0"/>
           <w:color w:val="auto"/>
-        </w:rPr>
-      </w:pPr>
+          <w:lang w:val="es-MX"/>
+        </w:rPr>
+      </w:pPr>
+      <w:proofErr w:type="gramStart"/>
+      <w:r>
+        <w:rPr>
+          <w:rFonts w:ascii="Times New Roman" w:hAnsi="Times New Roman" w:cs="Times New Roman"/>
+          <w:b w:val="0"/>
+          <w:bCs w:val="0"/>
+          <w:color w:val="auto"/>
+        </w:rPr>
+        <w:lastRenderedPageBreak/>
+        <w:t></w:t>
+      </w:r>
+      <w:r>
+        <w:rPr>
+          <w:rFonts w:ascii="Times New Roman" w:hAnsi="Times New Roman" w:cs="Times New Roman"/>
+          <w:b w:val="0"/>
+          <w:bCs w:val="0"/>
+          <w:color w:val="auto"/>
+          <w:lang w:val="es-MX"/>
+        </w:rPr>
+        <w:t xml:space="preserve">  Login</w:t>
+      </w:r>
+      <w:proofErr w:type="gramEnd"/>
+      <w:r>
+        <w:rPr>
+          <w:rFonts w:ascii="Times New Roman" w:hAnsi="Times New Roman" w:cs="Times New Roman"/>
+          <w:b w:val="0"/>
+          <w:bCs w:val="0"/>
+          <w:color w:val="auto"/>
+          <w:lang w:val="es-MX"/>
+        </w:rPr>
+        <w:t xml:space="preserve"> y registro</w:t>
+      </w:r>
     </w:p>
     <w:p>
       <w:pPr>
+        <w:rPr>
+          <w:rFonts w:ascii="Times New Roman" w:eastAsiaTheme="majorEastAsia" w:hAnsi="Times New Roman" w:cs="Times New Roman"/>
+          <w:sz w:val="28"/>
+          <w:szCs w:val="28"/>
+          <w:lang w:val="es-MX"/>
+        </w:rPr>
+      </w:pPr>
+      <w:r>
+        <w:rPr>
+          <w:rFonts w:ascii="Times New Roman" w:eastAsiaTheme="majorEastAsia" w:hAnsi="Times New Roman" w:cs="Times New Roman"/>
+          <w:sz w:val="28"/>
+          <w:szCs w:val="28"/>
+          <w:lang w:val="es-MX"/>
+        </w:rPr>
+        <w:drawing>
+          <wp:inline distT="0" distB="0" distL="0" distR="0" wp14:anchorId="1B78531D" wp14:editId="4FFF9B22">
+            <wp:extent cx="4115374" cy="3829584"/>
+            <wp:effectExtent l="0" t="0" r="0" b="0"/>
+            <wp:docPr id="1488568589" name="Imagen 1" descr="Interfaz de usuario gráfica, Aplicación&#10;&#10;El contenido generado por IA puede ser incorrecto."/>
+            <wp:cNvGraphicFramePr>
+              <a:graphicFrameLocks xmlns:a="http://schemas.openxmlformats.org/drawingml/2006/main" noChangeAspect="1"/>
+            </wp:cNvGraphicFramePr>
+            <a:graphic xmlns:a="http://schemas.openxmlformats.org/drawingml/2006/main">
+              <a:graphicData uri="http://schemas.openxmlformats.org/drawingml/2006/picture">
+                <pic:pic xmlns:pic="http://schemas.openxmlformats.org/drawingml/2006/picture">
+                  <pic:nvPicPr>
+                    <pic:cNvPr id="1488568589" name="Imagen 1" descr="Interfaz de usuario gráfica, Aplicación&#10;&#10;El contenido generado por IA puede ser incorrecto."/>
+                    <pic:cNvPicPr/>
+                  </pic:nvPicPr>
+                  <pic:blipFill>
+                    <a:blip r:embed="rId6"/>
+                    <a:stretch>
+                      <a:fillRect/>
+                    </a:stretch>
+                  </pic:blipFill>
+                  <pic:spPr>
+                    <a:xfrm>
+                      <a:off x="0" y="0"/>
+                      <a:ext cx="4115374" cy="3829584"/>
+                    </a:xfrm>
+                    <a:prstGeom prst="rect">
+                      <a:avLst/>
+                    </a:prstGeom>
+                  </pic:spPr>
+                </pic:pic>
+              </a:graphicData>
+            </a:graphic>
+          </wp:inline>
+        </w:drawing>
+      </w:r>
+    </w:p>
+    <w:p>
+      <w:pPr>
+        <w:rPr>
+          <w:rFonts w:ascii="Times New Roman" w:eastAsiaTheme="majorEastAsia" w:hAnsi="Times New Roman" w:cs="Times New Roman"/>
+          <w:sz w:val="28"/>
+          <w:szCs w:val="28"/>
+          <w:lang w:val="es-MX"/>
+        </w:rPr>
+      </w:pPr>
+      <w:r>
+        <w:rPr>
+          <w:rFonts w:ascii="Times New Roman" w:eastAsiaTheme="majorEastAsia" w:hAnsi="Times New Roman" w:cs="Times New Roman"/>
+          <w:sz w:val="28"/>
+          <w:szCs w:val="28"/>
+          <w:lang w:val="es-MX"/>
+        </w:rPr>
+        <w:drawing>
+          <wp:inline distT="0" distB="0" distL="0" distR="0" wp14:anchorId="0F91A72A" wp14:editId="41DDC7FD">
+            <wp:extent cx="5486400" cy="2762885"/>
+            <wp:effectExtent l="0" t="0" r="0" b="0"/>
+            <wp:docPr id="1584275271" name="Imagen 1" descr="Interfaz de usuario gráfica, Texto, Aplicación, Chat o mensaje de texto&#10;&#10;El contenido generado por IA puede ser incorrecto."/>
+            <wp:cNvGraphicFramePr>
+              <a:graphicFrameLocks xmlns:a="http://schemas.openxmlformats.org/drawingml/2006/main" noChangeAspect="1"/>
+            </wp:cNvGraphicFramePr>
+            <a:graphic xmlns:a="http://schemas.openxmlformats.org/drawingml/2006/main">
+              <a:graphicData uri="http://schemas.openxmlformats.org/drawingml/2006/picture">
+                <pic:pic xmlns:pic="http://schemas.openxmlformats.org/drawingml/2006/picture">
+                  <pic:nvPicPr>
+                    <pic:cNvPr id="1584275271" name="Imagen 1" descr="Interfaz de usuario gráfica, Texto, Aplicación, Chat o mensaje de texto&#10;&#10;El contenido generado por IA puede ser incorrecto."/>
+                    <pic:cNvPicPr/>
+                  </pic:nvPicPr>
+                  <pic:blipFill>
+                    <a:blip r:embed="rId7"/>
+                    <a:stretch>
+                      <a:fillRect/>
+                    </a:stretch>
+                  </pic:blipFill>
+                  <pic:spPr>
+                    <a:xfrm>
+                      <a:off x="0" y="0"/>
+                      <a:ext cx="5486400" cy="2762885"/>
+                    </a:xfrm>
+                    <a:prstGeom prst="rect">
+                      <a:avLst/>
+                    </a:prstGeom>
+                  </pic:spPr>
+                </pic:pic>
+              </a:graphicData>
+            </a:graphic>
+          </wp:inline>
+        </w:drawing>
+      </w:r>
+    </w:p>
+    <w:p>
+      <w:pPr>
+        <w:rPr>
+          <w:rFonts w:ascii="Times New Roman" w:eastAsiaTheme="majorEastAsia" w:hAnsi="Times New Roman" w:cs="Times New Roman"/>
+          <w:sz w:val="28"/>
+          <w:szCs w:val="28"/>
+        </w:rPr>
+      </w:pPr>
+      <w:r>
+        <w:rPr>
+          <w:rFonts w:ascii="Times New Roman" w:hAnsi="Times New Roman" w:cs="Times New Roman"/>
+          <w:b/>
+          <w:bCs/>
+        </w:rPr>
+        <w:br w:type="page"/>
+      </w:r>
+    </w:p>
+    <w:p>
+      <w:pPr>
+        <w:pStyle w:val="Ttulo1"/>
+        <w:rPr>
+          <w:rFonts w:ascii="Times New Roman" w:hAnsi="Times New Roman" w:cs="Times New Roman"/>
+          <w:b w:val="0"/>
+          <w:bCs w:val="0"/>
+          <w:color w:val="auto"/>
+          <w:lang w:val="es-MX"/>
+        </w:rPr>
+      </w:pPr>
+      <w:proofErr w:type="gramStart"/>
+      <w:r>
+        <w:rPr>
+          <w:rFonts w:ascii="Times New Roman" w:hAnsi="Times New Roman" w:cs="Times New Roman"/>
+          <w:b w:val="0"/>
+          <w:bCs w:val="0"/>
+          <w:color w:val="auto"/>
+        </w:rPr>
+        <w:lastRenderedPageBreak/>
+        <w:t></w:t>
+      </w:r>
+      <w:r>
+        <w:rPr>
+          <w:rFonts w:ascii="Times New Roman" w:hAnsi="Times New Roman" w:cs="Times New Roman"/>
+          <w:b w:val="0"/>
+          <w:bCs w:val="0"/>
+          <w:color w:val="auto"/>
+          <w:lang w:val="es-MX"/>
+        </w:rPr>
+        <w:t xml:space="preserve">  Examen</w:t>
+      </w:r>
+      <w:proofErr w:type="gramEnd"/>
+      <w:r>
+        <w:rPr>
+          <w:rFonts w:ascii="Times New Roman" w:hAnsi="Times New Roman" w:cs="Times New Roman"/>
+          <w:b w:val="0"/>
+          <w:bCs w:val="0"/>
+          <w:color w:val="auto"/>
+          <w:lang w:val="es-MX"/>
+        </w:rPr>
+        <w:t xml:space="preserve"> de práctica en ejecución</w:t>
+      </w:r>
+    </w:p>
+    <w:p>
+      <w:pPr>
+        <w:rPr>
+          <w:lang w:val="es-MX"/>
+        </w:rPr>
+      </w:pPr>
+      <w:r>
+        <w:rPr>
+          <w:lang w:val="es-MX"/>
+        </w:rPr>
+        <w:drawing>
+          <wp:inline distT="0" distB="0" distL="0" distR="0" wp14:anchorId="038C1ADD" wp14:editId="009764A7">
+            <wp:extent cx="5486400" cy="3351530"/>
+            <wp:effectExtent l="0" t="0" r="0" b="1270"/>
+            <wp:docPr id="1459133516" name="Imagen 1" descr="Interfaz de usuario gráfica, Aplicación, Tabla&#10;&#10;El contenido generado por IA puede ser incorrecto."/>
+            <wp:cNvGraphicFramePr>
+              <a:graphicFrameLocks xmlns:a="http://schemas.openxmlformats.org/drawingml/2006/main" noChangeAspect="1"/>
+            </wp:cNvGraphicFramePr>
+            <a:graphic xmlns:a="http://schemas.openxmlformats.org/drawingml/2006/main">
+              <a:graphicData uri="http://schemas.openxmlformats.org/drawingml/2006/picture">
+                <pic:pic xmlns:pic="http://schemas.openxmlformats.org/drawingml/2006/picture">
+                  <pic:nvPicPr>
+                    <pic:cNvPr id="1459133516" name="Imagen 1" descr="Interfaz de usuario gráfica, Aplicación, Tabla&#10;&#10;El contenido generado por IA puede ser incorrecto."/>
+                    <pic:cNvPicPr/>
+                  </pic:nvPicPr>
+                  <pic:blipFill>
+                    <a:blip r:embed="rId8"/>
+                    <a:stretch>
+                      <a:fillRect/>
+                    </a:stretch>
+                  </pic:blipFill>
+                  <pic:spPr>
+                    <a:xfrm>
+                      <a:off x="0" y="0"/>
+                      <a:ext cx="5486400" cy="3351530"/>
+                    </a:xfrm>
+                    <a:prstGeom prst="rect">
+                      <a:avLst/>
+                    </a:prstGeom>
+                  </pic:spPr>
+                </pic:pic>
+              </a:graphicData>
+            </a:graphic>
+          </wp:inline>
+        </w:drawing>
+      </w:r>
+    </w:p>
+    <w:p>
+      <w:pPr>
+        <w:pStyle w:val="Ttulo1"/>
+        <w:rPr>
+          <w:rFonts w:ascii="Times New Roman" w:hAnsi="Times New Roman" w:cs="Times New Roman"/>
+          <w:b w:val="0"/>
+          <w:bCs w:val="0"/>
+          <w:color w:val="auto"/>
+          <w:lang w:val="es-MX"/>
+        </w:rPr>
+      </w:pPr>
+      <w:proofErr w:type="gramStart"/>
+      <w:r>
+        <w:rPr>
+          <w:rFonts w:ascii="Times New Roman" w:hAnsi="Times New Roman" w:cs="Times New Roman"/>
+          <w:b w:val="0"/>
+          <w:bCs w:val="0"/>
+          <w:color w:val="auto"/>
+        </w:rPr>
+        <w:lastRenderedPageBreak/>
+        <w:t></w:t>
+      </w:r>
+      <w:r>
+        <w:rPr>
+          <w:rFonts w:ascii="Times New Roman" w:hAnsi="Times New Roman" w:cs="Times New Roman"/>
+          <w:b w:val="0"/>
+          <w:bCs w:val="0"/>
+          <w:color w:val="auto"/>
+          <w:lang w:val="es-MX"/>
+        </w:rPr>
+        <w:t xml:space="preserve">  Examen</w:t>
+      </w:r>
+      <w:proofErr w:type="gramEnd"/>
+      <w:r>
+        <w:rPr>
+          <w:rFonts w:ascii="Times New Roman" w:hAnsi="Times New Roman" w:cs="Times New Roman"/>
+          <w:b w:val="0"/>
+          <w:bCs w:val="0"/>
+          <w:color w:val="auto"/>
+          <w:lang w:val="es-MX"/>
+        </w:rPr>
+        <w:t xml:space="preserve"> final</w:t>
+      </w:r>
+    </w:p>
+    <w:p>
+      <w:pPr>
+        <w:rPr>
+          <w:lang w:val="es-MX"/>
+        </w:rPr>
+      </w:pPr>
+      <w:r>
+        <w:rPr>
+          <w:lang w:val="es-MX"/>
+        </w:rPr>
+        <w:drawing>
+          <wp:inline distT="0" distB="0" distL="0" distR="0" wp14:anchorId="062C50A3" wp14:editId="5028C4CF">
+            <wp:extent cx="5486400" cy="4631690"/>
+            <wp:effectExtent l="0" t="0" r="0" b="0"/>
+            <wp:docPr id="1277223903" name="Imagen 1" descr="Interfaz de usuario gráfica, Texto, Aplicación&#10;&#10;El contenido generado por IA puede ser incorrecto."/>
+            <wp:cNvGraphicFramePr>
+              <a:graphicFrameLocks xmlns:a="http://schemas.openxmlformats.org/drawingml/2006/main" noChangeAspect="1"/>
+            </wp:cNvGraphicFramePr>
+            <a:graphic xmlns:a="http://schemas.openxmlformats.org/drawingml/2006/main">
+              <a:graphicData uri="http://schemas.openxmlformats.org/drawingml/2006/picture">
+                <pic:pic xmlns:pic="http://schemas.openxmlformats.org/drawingml/2006/picture">
+                  <pic:nvPicPr>
+                    <pic:cNvPr id="1277223903" name="Imagen 1" descr="Interfaz de usuario gráfica, Texto, Aplicación&#10;&#10;El contenido generado por IA puede ser incorrecto."/>
+                    <pic:cNvPicPr/>
+                  </pic:nvPicPr>
+                  <pic:blipFill>
+                    <a:blip r:embed="rId9"/>
+                    <a:stretch>
+                      <a:fillRect/>
+                    </a:stretch>
+                  </pic:blipFill>
+                  <pic:spPr>
+                    <a:xfrm>
+                      <a:off x="0" y="0"/>
+                      <a:ext cx="5486400" cy="4631690"/>
+                    </a:xfrm>
+                    <a:prstGeom prst="rect">
+                      <a:avLst/>
+                    </a:prstGeom>
+                  </pic:spPr>
+                </pic:pic>
+              </a:graphicData>
+            </a:graphic>
+          </wp:inline>
+        </w:drawing>
+      </w:r>
+    </w:p>
+    <w:p>
+      <w:pPr>
+        <w:pStyle w:val="Ttulo1"/>
+        <w:rPr>
+          <w:rFonts w:ascii="Times New Roman" w:hAnsi="Times New Roman" w:cs="Times New Roman"/>
+          <w:b w:val="0"/>
+          <w:bCs w:val="0"/>
+          <w:color w:val="auto"/>
+          <w:lang w:val="es-MX"/>
+        </w:rPr>
+      </w:pPr>
+      <w:proofErr w:type="gramStart"/>
+      <w:r>
+        <w:rPr>
+          <w:rFonts w:ascii="Times New Roman" w:hAnsi="Times New Roman" w:cs="Times New Roman"/>
+          <w:b w:val="0"/>
+          <w:bCs w:val="0"/>
+          <w:color w:val="auto"/>
+        </w:rPr>
+        <w:lastRenderedPageBreak/>
+        <w:t></w:t>
+      </w:r>
+      <w:r>
+        <w:rPr>
+          <w:rFonts w:ascii="Times New Roman" w:hAnsi="Times New Roman" w:cs="Times New Roman"/>
+          <w:b w:val="0"/>
+          <w:bCs w:val="0"/>
+          <w:color w:val="auto"/>
+          <w:lang w:val="es-MX"/>
+        </w:rPr>
+        <w:t xml:space="preserve">  Dashboard</w:t>
+      </w:r>
+      <w:proofErr w:type="gramEnd"/>
+    </w:p>
+    <w:p>
+      <w:pPr>
+        <w:rPr>
+          <w:lang w:val="es-MX"/>
+        </w:rPr>
+      </w:pPr>
+      <w:r>
+        <w:rPr>
+          <w:lang w:val="es-MX"/>
+        </w:rPr>
+        <w:drawing>
+          <wp:inline distT="0" distB="0" distL="0" distR="0" wp14:anchorId="00C89D30" wp14:editId="32C40648">
+            <wp:extent cx="4172787" cy="3466214"/>
+            <wp:effectExtent l="0" t="0" r="0" b="1270"/>
+            <wp:docPr id="2092473018" name="Imagen 1" descr="Excel&#10;&#10;El contenido generado por IA puede ser incorrecto."/>
+            <wp:cNvGraphicFramePr>
+              <a:graphicFrameLocks xmlns:a="http://schemas.openxmlformats.org/drawingml/2006/main" noChangeAspect="1"/>
+            </wp:cNvGraphicFramePr>
+            <a:graphic xmlns:a="http://schemas.openxmlformats.org/drawingml/2006/main">
+              <a:graphicData uri="http://schemas.openxmlformats.org/drawingml/2006/picture">
+                <pic:pic xmlns:pic="http://schemas.openxmlformats.org/drawingml/2006/picture">
+                  <pic:nvPicPr>
+                    <pic:cNvPr id="2092473018" name="Imagen 1" descr="Excel&#10;&#10;El contenido generado por IA puede ser incorrecto."/>
+                    <pic:cNvPicPr/>
+                  </pic:nvPicPr>
+                  <pic:blipFill>
+                    <a:blip r:embed="rId10"/>
+                    <a:stretch>
+                      <a:fillRect/>
+                    </a:stretch>
+                  </pic:blipFill>
+                  <pic:spPr>
+                    <a:xfrm>
+                      <a:off x="0" y="0"/>
+                      <a:ext cx="4175390" cy="3468376"/>
+                    </a:xfrm>
+                    <a:prstGeom prst="rect">
+                      <a:avLst/>
+                    </a:prstGeom>
+                  </pic:spPr>
+                </pic:pic>
+              </a:graphicData>
+            </a:graphic>
+          </wp:inline>
+        </w:drawing>
+      </w:r>
+    </w:p>
+    <w:p>
+      <w:pPr>
+        <w:rPr>
+          <w:lang w:val="es-MX"/>
+        </w:rPr>
+      </w:pPr>
+      <w:r>
+        <w:rPr>
+          <w:lang w:val="es-MX"/>
+        </w:rPr>
+        <w:drawing>
+          <wp:inline distT="0" distB="0" distL="0" distR="0" wp14:anchorId="1E46EDD2" wp14:editId="3AC7977B">
+            <wp:extent cx="4433343" cy="3817088"/>
+            <wp:effectExtent l="0" t="0" r="5715" b="0"/>
+            <wp:docPr id="448311620" name="Imagen 1" descr="Gráfico&#10;&#10;El contenido generado por IA puede ser incorrecto."/>
+            <wp:cNvGraphicFramePr>
+              <a:graphicFrameLocks xmlns:a="http://schemas.openxmlformats.org/drawingml/2006/main" noChangeAspect="1"/>
+            </wp:cNvGraphicFramePr>
+            <a:graphic xmlns:a="http://schemas.openxmlformats.org/drawingml/2006/main">
+              <a:graphicData uri="http://schemas.openxmlformats.org/drawingml/2006/picture">
+                <pic:pic xmlns:pic="http://schemas.openxmlformats.org/drawingml/2006/picture">
+                  <pic:nvPicPr>
+                    <pic:cNvPr id="448311620" name="Imagen 1" descr="Gráfico&#10;&#10;El contenido generado por IA puede ser incorrecto."/>
+                    <pic:cNvPicPr/>
+                  </pic:nvPicPr>
+                  <pic:blipFill>
+                    <a:blip r:embed="rId11"/>
+                    <a:stretch>
+                      <a:fillRect/>
+                    </a:stretch>
+                  </pic:blipFill>
+                  <pic:spPr>
+                    <a:xfrm>
+                      <a:off x="0" y="0"/>
+                      <a:ext cx="4434663" cy="3818225"/>
+                    </a:xfrm>
+                    <a:prstGeom prst="rect">
+                      <a:avLst/>
+                    </a:prstGeom>
+                  </pic:spPr>
+                </pic:pic>
+              </a:graphicData>
+            </a:graphic>
+          </wp:inline>
+        </w:drawing>
+      </w:r>
+    </w:p>
+    <w:p>
+      <w:pPr>
+        <w:pStyle w:val="Ttulo1"/>
+        <w:rPr>
+          <w:rFonts w:ascii="Times New Roman" w:hAnsi="Times New Roman" w:cs="Times New Roman"/>
+          <w:b w:val="0"/>
+          <w:bCs w:val="0"/>
+          <w:color w:val="auto"/>
+          <w:lang w:val="es-MX"/>
+        </w:rPr>
+      </w:pPr>
+      <w:proofErr w:type="gramStart"/>
+      <w:r>
+        <w:rPr>
+          <w:rFonts w:ascii="Times New Roman" w:hAnsi="Times New Roman" w:cs="Times New Roman"/>
+          <w:b w:val="0"/>
+          <w:bCs w:val="0"/>
+          <w:color w:val="auto"/>
+        </w:rPr>
+        <w:lastRenderedPageBreak/>
+        <w:t></w:t>
+      </w:r>
+      <w:r>
+        <w:rPr>
+          <w:rFonts w:ascii="Times New Roman" w:hAnsi="Times New Roman" w:cs="Times New Roman"/>
+          <w:b w:val="0"/>
+          <w:bCs w:val="0"/>
+          <w:color w:val="auto"/>
+          <w:lang w:val="es-MX"/>
+        </w:rPr>
+        <w:t xml:space="preserve">  Base</w:t>
+      </w:r>
+      <w:proofErr w:type="gramEnd"/>
+      <w:r>
+        <w:rPr>
+          <w:rFonts w:ascii="Times New Roman" w:hAnsi="Times New Roman" w:cs="Times New Roman"/>
+          <w:b w:val="0"/>
+          <w:bCs w:val="0"/>
+          <w:color w:val="auto"/>
+          <w:lang w:val="es-MX"/>
+        </w:rPr>
+        <w:t xml:space="preserve"> de datos (Navicat o consola)</w:t>
+      </w:r>
+    </w:p>
+    <w:p>
+      <w:pPr>
+        <w:rPr>
+          <w:lang w:val="es-MX"/>
+        </w:rPr>
+      </w:pPr>
+      <w:r>
+        <w:rPr>
+          <w:lang w:val="es-MX"/>
+        </w:rPr>
+        <w:drawing>
+          <wp:inline distT="0" distB="0" distL="0" distR="0" wp14:anchorId="72CC5FE5" wp14:editId="1462259F">
+            <wp:extent cx="5486400" cy="2113280"/>
+            <wp:effectExtent l="0" t="0" r="0" b="1270"/>
+            <wp:docPr id="567045380" name="Imagen 1" descr="Diagrama&#10;&#10;El contenido generado por IA puede ser incorrecto."/>
+            <wp:cNvGraphicFramePr>
+              <a:graphicFrameLocks xmlns:a="http://schemas.openxmlformats.org/drawingml/2006/main" noChangeAspect="1"/>
+            </wp:cNvGraphicFramePr>
+            <a:graphic xmlns:a="http://schemas.openxmlformats.org/drawingml/2006/main">
+              <a:graphicData uri="http://schemas.openxmlformats.org/drawingml/2006/picture">
+                <pic:pic xmlns:pic="http://schemas.openxmlformats.org/drawingml/2006/picture">
+                  <pic:nvPicPr>
+                    <pic:cNvPr id="567045380" name="Imagen 1" descr="Diagrama&#10;&#10;El contenido generado por IA puede ser incorrecto."/>
+                    <pic:cNvPicPr/>
+                  </pic:nvPicPr>
+                  <pic:blipFill>
+                    <a:blip r:embed="rId12"/>
+                    <a:stretch>
+                      <a:fillRect/>
+                    </a:stretch>
+                  </pic:blipFill>
+                  <pic:spPr>
+                    <a:xfrm>
+                      <a:off x="0" y="0"/>
+                      <a:ext cx="5486400" cy="2113280"/>
+                    </a:xfrm>
+                    <a:prstGeom prst="rect">
+                      <a:avLst/>
+                    </a:prstGeom>
+                  </pic:spPr>
+                </pic:pic>
+              </a:graphicData>
+            </a:graphic>
+          </wp:inline>
+        </w:drawing>
+      </w:r>
+    </w:p>
+    <w:p>
+      <w:pPr>
+        <w:pStyle w:val="Ttulo1"/>
+        <w:rPr>
+          <w:rFonts w:ascii="Times New Roman" w:hAnsi="Times New Roman" w:cs="Times New Roman"/>
+          <w:b w:val="0"/>
+          <w:bCs w:val="0"/>
+          <w:color w:val="auto"/>
+          <w:lang w:val="es-MX"/>
+        </w:rPr>
+      </w:pPr>
+      <w:proofErr w:type="gramStart"/>
+      <w:r>
+        <w:rPr>
+          <w:rFonts w:ascii="Times New Roman" w:hAnsi="Times New Roman" w:cs="Times New Roman"/>
+          <w:b w:val="0"/>
+          <w:bCs w:val="0"/>
+          <w:color w:val="auto"/>
+        </w:rPr>
+        <w:t></w:t>
+      </w:r>
+      <w:r>
+        <w:rPr>
+          <w:rFonts w:ascii="Times New Roman" w:hAnsi="Times New Roman" w:cs="Times New Roman"/>
+          <w:b w:val="0"/>
+          <w:bCs w:val="0"/>
+          <w:color w:val="auto"/>
+          <w:lang w:val="es-MX"/>
+        </w:rPr>
+        <w:t xml:space="preserve">  Terminal</w:t>
+      </w:r>
+      <w:proofErr w:type="gramEnd"/>
+      <w:r>
+        <w:rPr>
+          <w:rFonts w:ascii="Times New Roman" w:hAnsi="Times New Roman" w:cs="Times New Roman"/>
+          <w:b w:val="0"/>
+          <w:bCs w:val="0"/>
+          <w:color w:val="auto"/>
+          <w:lang w:val="es-MX"/>
+        </w:rPr>
+        <w:t xml:space="preserve"> con git </w:t>
+      </w:r>
+      <w:proofErr w:type="gramStart"/>
+      <w:r>
+        <w:rPr>
+          <w:rFonts w:ascii="Times New Roman" w:hAnsi="Times New Roman" w:cs="Times New Roman"/>
+          <w:b w:val="0"/>
+          <w:bCs w:val="0"/>
+          <w:color w:val="auto"/>
+          <w:lang w:val="es-MX"/>
+        </w:rPr>
+        <w:t>push</w:t>
+      </w:r>
+      <w:proofErr w:type="gramEnd"/>
+      <w:r>
+        <w:rPr>
+          <w:rFonts w:ascii="Times New Roman" w:hAnsi="Times New Roman" w:cs="Times New Roman"/>
+          <w:b w:val="0"/>
+          <w:bCs w:val="0"/>
+          <w:color w:val="auto"/>
+          <w:lang w:val="es-MX"/>
+        </w:rPr>
+        <w:t xml:space="preserve"> exitoso</w:t>
+      </w:r>
+    </w:p>
+    <w:p>
+      <w:pPr>
+        <w:rPr>
+          <w:lang w:val="es-MX"/>
+        </w:rPr>
+      </w:pPr>
+      <w:r>
+        <w:rPr>
+          <w:rFonts w:ascii="Times New Roman" w:hAnsi="Times New Roman" w:cs="Times New Roman"/>
+        </w:rPr>
+        <w:drawing>
+          <wp:inline distT="0" distB="0" distL="0" distR="0" wp14:anchorId="167D7D52" wp14:editId="64201548">
+            <wp:extent cx="5486400" cy="3230245"/>
+            <wp:effectExtent l="0" t="0" r="0" b="8255"/>
+            <wp:docPr id="1083101340" name="Imagen 1" descr="Texto&#10;&#10;El contenido generado por IA puede ser incorrecto."/>
+            <wp:cNvGraphicFramePr>
+              <a:graphicFrameLocks xmlns:a="http://schemas.openxmlformats.org/drawingml/2006/main" noChangeAspect="1"/>
+            </wp:cNvGraphicFramePr>
+            <a:graphic xmlns:a="http://schemas.openxmlformats.org/drawingml/2006/main">
+              <a:graphicData uri="http://schemas.openxmlformats.org/drawingml/2006/picture">
+                <pic:pic xmlns:pic="http://schemas.openxmlformats.org/drawingml/2006/picture">
+                  <pic:nvPicPr>
+                    <pic:cNvPr id="1083101340" name="Imagen 1" descr="Texto&#10;&#10;El contenido generado por IA puede ser incorrecto."/>
+                    <pic:cNvPicPr/>
+                  </pic:nvPicPr>
+                  <pic:blipFill>
+                    <a:blip r:embed="rId13"/>
+                    <a:stretch>
+                      <a:fillRect/>
+                    </a:stretch>
+                  </pic:blipFill>
+                  <pic:spPr>
+                    <a:xfrm>
+                      <a:off x="0" y="0"/>
+                      <a:ext cx="5486400" cy="3230245"/>
+                    </a:xfrm>
+                    <a:prstGeom prst="rect">
+                      <a:avLst/>
+                    </a:prstGeom>
+                  </pic:spPr>
+                </pic:pic>
+              </a:graphicData>
+            </a:graphic>
+          </wp:inline>
+        </w:drawing>
+      </w:r>
+    </w:p>
+    <w:p>
+      <w:pPr>
+        <w:pStyle w:val="Ttulo1"/>
+        <w:rPr>
+          <w:rFonts w:ascii="Times New Roman" w:hAnsi="Times New Roman" w:cs="Times New Roman"/>
+          <w:b w:val="0"/>
+          <w:bCs w:val="0"/>
+          <w:color w:val="auto"/>
+          <w:lang w:val="es-MX"/>
+        </w:rPr>
+      </w:pPr>
+      <w:proofErr w:type="gramStart"/>
+      <w:r>
+        <w:rPr>
+          <w:rFonts w:ascii="Times New Roman" w:hAnsi="Times New Roman" w:cs="Times New Roman"/>
+          <w:b w:val="0"/>
+          <w:bCs w:val="0"/>
+          <w:color w:val="auto"/>
+        </w:rPr>
+        <w:lastRenderedPageBreak/>
+        <w:t></w:t>
+      </w:r>
+      <w:r>
+        <w:rPr>
+          <w:rFonts w:ascii="Times New Roman" w:hAnsi="Times New Roman" w:cs="Times New Roman"/>
+          <w:b w:val="0"/>
+          <w:bCs w:val="0"/>
+          <w:color w:val="auto"/>
+          <w:lang w:val="es-MX"/>
+        </w:rPr>
+        <w:t xml:space="preserve">  Vista</w:t>
+      </w:r>
+      <w:proofErr w:type="gramEnd"/>
+      <w:r>
+        <w:rPr>
+          <w:rFonts w:ascii="Times New Roman" w:hAnsi="Times New Roman" w:cs="Times New Roman"/>
+          <w:b w:val="0"/>
+          <w:bCs w:val="0"/>
+          <w:color w:val="auto"/>
+          <w:lang w:val="es-MX"/>
+        </w:rPr>
+        <w:t xml:space="preserve"> del repositorio en GitHub</w:t>
+      </w:r>
+    </w:p>
+    <w:p>
+      <w:pPr>
         <w:pStyle w:val="Ttulo1"/>
         <w:rPr>
           <w:rFonts w:ascii="Times New Roman" w:hAnsi="Times New Roman" w:cs="Times New Roman"/>
           <w:color w:val="auto"/>
+          <w:lang w:val="es-MX"/>
         </w:rPr>
       </w:pPr>
       <w:r>
         <w:rPr>
           <w:rFonts w:ascii="Times New Roman" w:hAnsi="Times New Roman" w:cs="Times New Roman"/>
           <w:color w:val="auto"/>
-        </w:rPr>
+          <w:lang w:val="es-MX"/>
+        </w:rPr>
+        <w:drawing>
+          <wp:inline distT="0" distB="0" distL="0" distR="0" wp14:anchorId="5A71E29B" wp14:editId="5D23AA96">
+            <wp:extent cx="5486400" cy="2644140"/>
+            <wp:effectExtent l="0" t="0" r="0" b="3810"/>
+            <wp:docPr id="641418187" name="Imagen 1" descr="Pantalla de un video juego&#10;&#10;El contenido generado por IA puede ser incorrecto."/>
+            <wp:cNvGraphicFramePr>
+              <a:graphicFrameLocks xmlns:a="http://schemas.openxmlformats.org/drawingml/2006/main" noChangeAspect="1"/>
+            </wp:cNvGraphicFramePr>
+            <a:graphic xmlns:a="http://schemas.openxmlformats.org/drawingml/2006/main">
+              <a:graphicData uri="http://schemas.openxmlformats.org/drawingml/2006/picture">
+                <pic:pic xmlns:pic="http://schemas.openxmlformats.org/drawingml/2006/picture">
+                  <pic:nvPicPr>
+                    <pic:cNvPr id="641418187" name="Imagen 1" descr="Pantalla de un video juego&#10;&#10;El contenido generado por IA puede ser incorrecto."/>
+                    <pic:cNvPicPr/>
+                  </pic:nvPicPr>
+                  <pic:blipFill>
+                    <a:blip r:embed="rId14"/>
+                    <a:stretch>
+                      <a:fillRect/>
+                    </a:stretch>
+                  </pic:blipFill>
+                  <pic:spPr>
+                    <a:xfrm>
+                      <a:off x="0" y="0"/>
+                      <a:ext cx="5486400" cy="2644140"/>
+                    </a:xfrm>
+                    <a:prstGeom prst="rect">
+                      <a:avLst/>
+                    </a:prstGeom>
+                  </pic:spPr>
+                </pic:pic>
+              </a:graphicData>
+            </a:graphic>
+          </wp:inline>
+        </w:drawing>
+      </w:r>
+    </w:p>
+    <w:p>
+      <w:pPr>
+        <w:pStyle w:val="Ttulo1"/>
+        <w:rPr>
+          <w:rFonts w:ascii="Times New Roman" w:hAnsi="Times New Roman" w:cs="Times New Roman"/>
+          <w:color w:val="auto"/>
+          <w:lang w:val="es-MX"/>
+        </w:rPr>
+      </w:pPr>
+    </w:p>
+    <w:p>
+      <w:pPr>
+        <w:rPr>
+          <w:rFonts w:ascii="Times New Roman" w:eastAsiaTheme="majorEastAsia" w:hAnsi="Times New Roman" w:cs="Times New Roman"/>
+          <w:b/>
+          <w:bCs/>
+          <w:sz w:val="28"/>
+          <w:szCs w:val="28"/>
+          <w:lang w:val="es-MX"/>
+        </w:rPr>
+      </w:pPr>
+      <w:r>
+        <w:rPr>
+          <w:rFonts w:ascii="Times New Roman" w:hAnsi="Times New Roman" w:cs="Times New Roman"/>
+          <w:lang w:val="es-MX"/>
+        </w:rPr>
+        <w:br w:type="page"/>
+      </w:r>
+    </w:p>
+    <w:p>
+      <w:pPr>
+        <w:pStyle w:val="Ttulo1"/>
+        <w:rPr>
+          <w:rFonts w:ascii="Times New Roman" w:hAnsi="Times New Roman" w:cs="Times New Roman"/>
+          <w:color w:val="auto"/>
+        </w:rPr>
+      </w:pPr>
+      <w:r>
+        <w:rPr>
+          <w:rFonts w:ascii="Times New Roman" w:hAnsi="Times New Roman" w:cs="Times New Roman"/>
+          <w:color w:val="auto"/>
+        </w:rPr>
+        <w:lastRenderedPageBreak/>
         <w:t>Estructura del sistema</w:t>
       </w:r>
     </w:p>
@@ -948,6 +1760,18 @@
     </w:p>
     <w:p>
       <w:pPr>
+        <w:rPr>
+          <w:rFonts w:ascii="Times New Roman" w:eastAsiaTheme="majorEastAsia" w:hAnsi="Times New Roman" w:cs="Times New Roman"/>
+          <w:b/>
+          <w:bCs/>
+          <w:sz w:val="28"/>
+          <w:szCs w:val="28"/>
+          <w:lang w:val="es-MX"/>
+        </w:rPr>
+      </w:pPr>
+    </w:p>
+    <w:p>
+      <w:pPr>
         <w:pStyle w:val="Ttulo1"/>
         <w:rPr>
           <w:rFonts w:ascii="Times New Roman" w:hAnsi="Times New Roman" w:cs="Times New Roman"/>
@@ -999,159 +1823,170 @@
           <w:szCs w:val="24"/>
           <w:lang w:val="es-MX"/>
         </w:rPr>
-        <w:t xml:space="preserve">• </w:t>
+        <w:t>• Simulador de examen de práctica (20 preguntas, sin límite de intentos)</w:t>
       </w:r>
-      <w:r>
+    </w:p>
+    <w:p>
+      <w:pPr>
         <w:rPr>
           <w:rFonts w:ascii="Times New Roman" w:hAnsi="Times New Roman" w:cs="Times New Roman"/>
           <w:sz w:val="24"/>
           <w:szCs w:val="24"/>
           <w:lang w:val="es-MX"/>
         </w:rPr>
-        <w:t>Simulador de examen de práctica (20 preguntas, sin límite de intentos)</w:t>
-      </w:r>
-    </w:p>
-    <w:p>
-      <w:pPr>
+      </w:pPr>
+      <w:r>
         <w:rPr>
           <w:rFonts w:ascii="Times New Roman" w:hAnsi="Times New Roman" w:cs="Times New Roman"/>
           <w:sz w:val="24"/>
           <w:szCs w:val="24"/>
           <w:lang w:val="es-MX"/>
         </w:rPr>
-      </w:pPr>
-      <w:r>
+        <w:t>• Simulador de examen final (40 preguntas, máximo 3 intentos)</w:t>
+      </w:r>
+    </w:p>
+    <w:p>
+      <w:pPr>
         <w:rPr>
           <w:rFonts w:ascii="Times New Roman" w:hAnsi="Times New Roman" w:cs="Times New Roman"/>
           <w:sz w:val="24"/>
           <w:szCs w:val="24"/>
           <w:lang w:val="es-MX"/>
         </w:rPr>
-        <w:t>• Simulador de examen final (40 preguntas, máximo 3 intentos)</w:t>
-      </w:r>
-    </w:p>
-    <w:p>
-      <w:pPr>
+      </w:pPr>
+      <w:r>
         <w:rPr>
           <w:rFonts w:ascii="Times New Roman" w:hAnsi="Times New Roman" w:cs="Times New Roman"/>
           <w:sz w:val="24"/>
           <w:szCs w:val="24"/>
           <w:lang w:val="es-MX"/>
         </w:rPr>
-      </w:pPr>
-      <w:r>
+        <w:t>• Temporizador por pregunta (60 segundos)</w:t>
+      </w:r>
+    </w:p>
+    <w:p>
+      <w:pPr>
         <w:rPr>
           <w:rFonts w:ascii="Times New Roman" w:hAnsi="Times New Roman" w:cs="Times New Roman"/>
           <w:sz w:val="24"/>
           <w:szCs w:val="24"/>
           <w:lang w:val="es-MX"/>
         </w:rPr>
-        <w:t>• Temporizador por pregunta (60 segundos)</w:t>
-      </w:r>
-    </w:p>
-    <w:p>
-      <w:pPr>
+      </w:pPr>
+      <w:r>
         <w:rPr>
           <w:rFonts w:ascii="Times New Roman" w:hAnsi="Times New Roman" w:cs="Times New Roman"/>
           <w:sz w:val="24"/>
           <w:szCs w:val="24"/>
           <w:lang w:val="es-MX"/>
         </w:rPr>
-      </w:pPr>
-      <w:r>
+        <w:t>• Almacenamiento de respuestas y puntaje</w:t>
+      </w:r>
+    </w:p>
+    <w:p>
+      <w:pPr>
         <w:rPr>
           <w:rFonts w:ascii="Times New Roman" w:hAnsi="Times New Roman" w:cs="Times New Roman"/>
           <w:sz w:val="24"/>
           <w:szCs w:val="24"/>
           <w:lang w:val="es-MX"/>
         </w:rPr>
-        <w:t>• Almacenamiento de respuestas y puntaje</w:t>
-      </w:r>
-    </w:p>
-    <w:p>
-      <w:pPr>
+      </w:pPr>
+      <w:r>
         <w:rPr>
           <w:rFonts w:ascii="Times New Roman" w:hAnsi="Times New Roman" w:cs="Times New Roman"/>
           <w:sz w:val="24"/>
           <w:szCs w:val="24"/>
           <w:lang w:val="es-MX"/>
         </w:rPr>
-      </w:pPr>
-      <w:r>
+        <w:t>• Dashboard con gráficas filtradas por práctica/final</w:t>
+      </w:r>
+    </w:p>
+    <w:p>
+      <w:pPr>
         <w:rPr>
           <w:rFonts w:ascii="Times New Roman" w:hAnsi="Times New Roman" w:cs="Times New Roman"/>
           <w:sz w:val="24"/>
           <w:szCs w:val="24"/>
           <w:lang w:val="es-MX"/>
         </w:rPr>
-        <w:t>• Dashboard con gráficas filtradas por práctica/final</w:t>
-      </w:r>
-    </w:p>
-    <w:p>
-      <w:pPr>
+      </w:pPr>
+      <w:r>
         <w:rPr>
           <w:rFonts w:ascii="Times New Roman" w:hAnsi="Times New Roman" w:cs="Times New Roman"/>
           <w:sz w:val="24"/>
           <w:szCs w:val="24"/>
           <w:lang w:val="es-MX"/>
         </w:rPr>
-      </w:pPr>
-      <w:r>
+        <w:t>• Historial de intentos visibles por usuario</w:t>
+      </w:r>
+    </w:p>
+    <w:p>
+      <w:pPr>
         <w:rPr>
           <w:rFonts w:ascii="Times New Roman" w:hAnsi="Times New Roman" w:cs="Times New Roman"/>
           <w:sz w:val="24"/>
           <w:szCs w:val="24"/>
           <w:lang w:val="es-MX"/>
         </w:rPr>
-        <w:t>• Historial de intentos visibles por usuario</w:t>
-      </w:r>
-    </w:p>
-    <w:p>
-      <w:pPr>
+      </w:pPr>
+      <w:r>
         <w:rPr>
           <w:rFonts w:ascii="Times New Roman" w:hAnsi="Times New Roman" w:cs="Times New Roman"/>
           <w:sz w:val="24"/>
           <w:szCs w:val="24"/>
           <w:lang w:val="es-MX"/>
         </w:rPr>
+        <w:t>• Opción para cerrar sesión y regresar al login</w:t>
+      </w:r>
+    </w:p>
+    <w:p>
+      <w:pPr>
+        <w:pStyle w:val="Ttulo1"/>
+        <w:rPr>
+          <w:rFonts w:ascii="Times New Roman" w:hAnsi="Times New Roman" w:cs="Times New Roman"/>
+          <w:color w:val="auto"/>
+          <w:lang w:val="es-MX"/>
+        </w:rPr>
+      </w:pPr>
+    </w:p>
+    <w:p>
+      <w:pPr>
+        <w:pStyle w:val="Ttulo1"/>
+        <w:rPr>
+          <w:rFonts w:ascii="Times New Roman" w:hAnsi="Times New Roman" w:cs="Times New Roman"/>
+          <w:color w:val="auto"/>
+          <w:lang w:val="es-MX"/>
+        </w:rPr>
       </w:pPr>
       <w:r>
+        <w:rPr>
+          <w:rFonts w:ascii="Times New Roman" w:hAnsi="Times New Roman" w:cs="Times New Roman"/>
+          <w:color w:val="auto"/>
+          <w:lang w:val="es-MX"/>
+        </w:rPr>
+        <w:t>Consideraciones técnicas</w:t>
+      </w:r>
+    </w:p>
+    <w:p>
+      <w:pPr>
         <w:rPr>
           <w:rFonts w:ascii="Times New Roman" w:hAnsi="Times New Roman" w:cs="Times New Roman"/>
           <w:sz w:val="24"/>
           <w:szCs w:val="24"/>
           <w:lang w:val="es-MX"/>
         </w:rPr>
-        <w:t>• Opción para cerrar sesión y regresar al login</w:t>
-      </w:r>
-    </w:p>
-    <w:p>
-      <w:pPr>
-        <w:pStyle w:val="Ttulo1"/>
-        <w:rPr>
-          <w:rFonts w:ascii="Times New Roman" w:hAnsi="Times New Roman" w:cs="Times New Roman"/>
-          <w:color w:val="auto"/>
-          <w:lang w:val="es-MX"/>
-        </w:rPr>
       </w:pPr>
       <w:r>
-        <w:rPr>
-          <w:rFonts w:ascii="Times New Roman" w:hAnsi="Times New Roman" w:cs="Times New Roman"/>
-          <w:color w:val="auto"/>
-          <w:lang w:val="es-MX"/>
-        </w:rPr>
-        <w:t>Consideraciones técnicas</w:t>
-      </w:r>
-    </w:p>
-    <w:p>
-      <w:pPr>
         <w:rPr>
           <w:rFonts w:ascii="Times New Roman" w:hAnsi="Times New Roman" w:cs="Times New Roman"/>
           <w:sz w:val="24"/>
           <w:szCs w:val="24"/>
           <w:lang w:val="es-MX"/>
         </w:rPr>
-      </w:pPr>
+        <w:t>• Se usa '</w:t>
+      </w:r>
+      <w:proofErr w:type="gramStart"/>
       <w:r>
         <w:rPr>
           <w:rFonts w:ascii="Times New Roman" w:hAnsi="Times New Roman" w:cs="Times New Roman"/>
@@ -1159,37 +1994,38 @@
           <w:szCs w:val="24"/>
           <w:lang w:val="es-MX"/>
         </w:rPr>
-        <w:t>• Se usa 'after()' de Tkinter para simular el cronómetro.</w:t>
+        <w:t>after(</w:t>
       </w:r>
-    </w:p>
-    <w:p>
-      <w:pPr>
+      <w:proofErr w:type="gramEnd"/>
+      <w:r>
         <w:rPr>
           <w:rFonts w:ascii="Times New Roman" w:hAnsi="Times New Roman" w:cs="Times New Roman"/>
           <w:sz w:val="24"/>
           <w:szCs w:val="24"/>
           <w:lang w:val="es-MX"/>
         </w:rPr>
-      </w:pPr>
-      <w:r>
+        <w:t>)' de Tkinter para simular el cronómetro.</w:t>
+      </w:r>
+    </w:p>
+    <w:p>
+      <w:pPr>
         <w:rPr>
           <w:rFonts w:ascii="Times New Roman" w:hAnsi="Times New Roman" w:cs="Times New Roman"/>
           <w:sz w:val="24"/>
           <w:szCs w:val="24"/>
           <w:lang w:val="es-MX"/>
         </w:rPr>
-        <w:t>• Las preguntas se cargan aleatoriamente desde la base de datos (ORDER BY RAND()).</w:t>
-      </w:r>
-    </w:p>
-    <w:p>
-      <w:pPr>
+      </w:pPr>
+      <w:r>
         <w:rPr>
           <w:rFonts w:ascii="Times New Roman" w:hAnsi="Times New Roman" w:cs="Times New Roman"/>
           <w:sz w:val="24"/>
           <w:szCs w:val="24"/>
           <w:lang w:val="es-MX"/>
         </w:rPr>
-      </w:pPr>
+        <w:t xml:space="preserve">• Las preguntas se cargan aleatoriamente desde la base de datos (ORDER BY </w:t>
+      </w:r>
+      <w:proofErr w:type="gramStart"/>
       <w:r>
         <w:rPr>
           <w:rFonts w:ascii="Times New Roman" w:hAnsi="Times New Roman" w:cs="Times New Roman"/>
@@ -1197,6 +2033,35 @@
           <w:szCs w:val="24"/>
           <w:lang w:val="es-MX"/>
         </w:rPr>
+        <w:t>RAND(</w:t>
+      </w:r>
+      <w:proofErr w:type="gramEnd"/>
+      <w:r>
+        <w:rPr>
+          <w:rFonts w:ascii="Times New Roman" w:hAnsi="Times New Roman" w:cs="Times New Roman"/>
+          <w:sz w:val="24"/>
+          <w:szCs w:val="24"/>
+          <w:lang w:val="es-MX"/>
+        </w:rPr>
+        <w:t>)).</w:t>
+      </w:r>
+    </w:p>
+    <w:p>
+      <w:pPr>
+        <w:rPr>
+          <w:rFonts w:ascii="Times New Roman" w:hAnsi="Times New Roman" w:cs="Times New Roman"/>
+          <w:sz w:val="24"/>
+          <w:szCs w:val="24"/>
+          <w:lang w:val="es-MX"/>
+        </w:rPr>
+      </w:pPr>
+      <w:r>
+        <w:rPr>
+          <w:rFonts w:ascii="Times New Roman" w:hAnsi="Times New Roman" w:cs="Times New Roman"/>
+          <w:sz w:val="24"/>
+          <w:szCs w:val="24"/>
+          <w:lang w:val="es-MX"/>
+        </w:rPr>
         <w:t>• Los resultados se guardan en tiempo real y se pueden filtrar por tipo de examen.</w:t>
       </w:r>
     </w:p>
@@ -1235,17 +2100,105 @@
           <w:szCs w:val="24"/>
           <w:lang w:val="es-MX"/>
         </w:rPr>
-        <w:t xml:space="preserve">• Seguridad básica aplicada con control de intentos y </w:t>
+        <w:t>• Seguridad básica aplicada con control de intentos y validaciones.</w:t>
       </w:r>
-      <w:r>
+    </w:p>
+    <w:p>
+      <w:pPr>
         <w:rPr>
           <w:rFonts w:ascii="Times New Roman" w:hAnsi="Times New Roman" w:cs="Times New Roman"/>
           <w:sz w:val="24"/>
           <w:szCs w:val="24"/>
           <w:lang w:val="es-MX"/>
         </w:rPr>
-        <w:t>validaciones.</w:t>
+      </w:pPr>
+    </w:p>
+    <w:p>
+      <w:pPr>
+        <w:rPr>
+          <w:rFonts w:ascii="Times New Roman" w:hAnsi="Times New Roman" w:cs="Times New Roman"/>
+          <w:sz w:val="24"/>
+          <w:szCs w:val="24"/>
+          <w:lang w:val="es-MX"/>
+        </w:rPr>
+      </w:pPr>
+      <w:r>
+        <w:rPr>
+          <w:rFonts w:ascii="Times New Roman" w:hAnsi="Times New Roman" w:cs="Times New Roman"/>
+          <w:sz w:val="24"/>
+          <w:szCs w:val="24"/>
+          <w:lang w:val="es-MX"/>
+        </w:rPr>
+        <w:lastRenderedPageBreak/>
+        <w:t>Control de versiones y colaboración</w:t>
       </w:r>
+    </w:p>
+    <w:p>
+      <w:pPr>
+        <w:rPr>
+          <w:rFonts w:ascii="Times New Roman" w:hAnsi="Times New Roman" w:cs="Times New Roman"/>
+          <w:sz w:val="24"/>
+          <w:szCs w:val="24"/>
+          <w:lang w:val="es-MX"/>
+        </w:rPr>
+      </w:pPr>
+      <w:r>
+        <w:rPr>
+          <w:rFonts w:ascii="Times New Roman" w:hAnsi="Times New Roman" w:cs="Times New Roman"/>
+          <w:sz w:val="24"/>
+          <w:szCs w:val="24"/>
+          <w:lang w:val="es-MX"/>
+        </w:rPr>
+        <w:t>El proyecto se encuentra alojado en GitHub en el repositorio:</w:t>
+      </w:r>
+    </w:p>
+    <w:p>
+      <w:pPr>
+        <w:rPr>
+          <w:rFonts w:ascii="Times New Roman" w:hAnsi="Times New Roman" w:cs="Times New Roman"/>
+          <w:sz w:val="24"/>
+          <w:szCs w:val="24"/>
+          <w:lang w:val="es-MX"/>
+        </w:rPr>
+      </w:pPr>
+      <w:r>
+        <w:rPr>
+          <w:rFonts w:ascii="Times New Roman" w:hAnsi="Times New Roman" w:cs="Times New Roman"/>
+          <w:sz w:val="24"/>
+          <w:szCs w:val="24"/>
+          <w:lang w:val="es-MX"/>
+        </w:rPr>
+        <w:t>https://github.com/Robert022-hub/simulador-licencia</w:t>
+      </w:r>
+    </w:p>
+    <w:p>
+      <w:pPr>
+        <w:rPr>
+          <w:rFonts w:ascii="Times New Roman" w:hAnsi="Times New Roman" w:cs="Times New Roman"/>
+          <w:sz w:val="24"/>
+          <w:szCs w:val="24"/>
+          <w:lang w:val="es-MX"/>
+        </w:rPr>
+      </w:pPr>
+      <w:r>
+        <w:rPr>
+          <w:rFonts w:ascii="Times New Roman" w:hAnsi="Times New Roman" w:cs="Times New Roman"/>
+          <w:sz w:val="24"/>
+          <w:szCs w:val="24"/>
+          <w:lang w:val="es-MX"/>
+        </w:rPr>
+        <w:t>Se realizaron commits regulares para llevar el control de avances. Se usó la rama principal `main` para mantener la versión estable.</w:t>
+      </w:r>
+    </w:p>
+    <w:p>
+      <w:pPr>
+        <w:rPr>
+          <w:rFonts w:ascii="Times New Roman" w:hAnsi="Times New Roman" w:cs="Times New Roman"/>
+          <w:sz w:val="24"/>
+          <w:szCs w:val="24"/>
+          <w:lang w:val="es-MX"/>
+        </w:rPr>
+      </w:pPr>
     </w:p>
     <w:p>
       <w:pPr>
@@ -1264,7 +2217,6 @@
           <w:color w:val="auto"/>
           <w:lang w:val="es-MX"/>
         </w:rPr>
-        <w:lastRenderedPageBreak/>
         <w:t>Conclusión</w:t>
       </w:r>
     </w:p>
@@ -2103,7 +3055,6 @@
   <w:style w:type="character" w:default="1" w:styleId="Fuentedeprrafopredeter">
     <w:name w:val="Default Paragraph Font"/>
     <w:uiPriority w:val="1"/>
-    <w:semiHidden/>
     <w:unhideWhenUsed/>
   </w:style>
   <w:style w:type="table" w:default="1" w:styleId="Tablanormal">

</xml_diff>